<commit_message>
correción de documentación relacionada con especificación de requerimientos
</commit_message>
<xml_diff>
--- a/Documentacion/Requerimientos/Especificación de Requisitos del Software.docx
+++ b/Documentacion/Requerimientos/Especificación de Requisitos del Software.docx
@@ -93,7 +93,23 @@
           <w:sz w:val="22"/>
           <w:szCs w:val="22"/>
         </w:rPr>
-        <w:t>Juan Gil, Jhon Amaya</w:t>
+        <w:t xml:space="preserve">Juan Gil, </w:t>
+      </w:r>
+      <w:proofErr w:type="spellStart"/>
+      <w:r>
+        <w:rPr>
+          <w:sz w:val="22"/>
+          <w:szCs w:val="22"/>
+        </w:rPr>
+        <w:t>Jhon</w:t>
+      </w:r>
+      <w:proofErr w:type="spellEnd"/>
+      <w:r>
+        <w:rPr>
+          <w:sz w:val="22"/>
+          <w:szCs w:val="22"/>
+        </w:rPr>
+        <w:t xml:space="preserve"> Amaya</w:t>
       </w:r>
       <w:r>
         <w:rPr>
@@ -196,6 +212,7 @@
         <w:br w:type="page"/>
       </w:r>
     </w:p>
+    <w:bookmarkStart w:id="0" w:name="_Toc177322054" w:displacedByCustomXml="next"/>
     <w:sdt>
       <w:sdtPr>
         <w:rPr>
@@ -213,10 +230,17 @@
         <w:p>
           <w:pPr>
             <w:pStyle w:val="Ttulo1"/>
+            <w:rPr>
+              <w:rFonts w:cs="Arial"/>
+            </w:rPr>
           </w:pPr>
           <w:r>
+            <w:rPr>
+              <w:rFonts w:cs="Arial"/>
+            </w:rPr>
             <w:t>Contenido</w:t>
           </w:r>
+          <w:bookmarkEnd w:id="0"/>
         </w:p>
         <w:p>
           <w:pPr>
@@ -225,72 +249,208 @@
               <w:tab w:val="right" w:leader="dot" w:pos="8828"/>
             </w:tabs>
             <w:rPr>
+              <w:rFonts w:ascii="Arial" w:eastAsiaTheme="minorEastAsia" w:hAnsi="Arial" w:cs="Arial"/>
               <w:noProof/>
+              <w:kern w:val="2"/>
+              <w:sz w:val="22"/>
+              <w:szCs w:val="22"/>
+              <w:lang w:val="es-CO" w:eastAsia="es-CO"/>
+              <w14:ligatures w14:val="standardContextual"/>
             </w:rPr>
           </w:pPr>
           <w:r>
+            <w:rPr>
+              <w:rFonts w:ascii="Arial" w:hAnsi="Arial" w:cs="Arial"/>
+            </w:rPr>
             <w:fldChar w:fldCharType="begin"/>
           </w:r>
           <w:r>
+            <w:rPr>
+              <w:rFonts w:ascii="Arial" w:hAnsi="Arial" w:cs="Arial"/>
+            </w:rPr>
             <w:instrText xml:space="preserve"> TOC \o "1-3" \h \z \u </w:instrText>
           </w:r>
           <w:r>
+            <w:rPr>
+              <w:rFonts w:ascii="Arial" w:hAnsi="Arial" w:cs="Arial"/>
+            </w:rPr>
             <w:fldChar w:fldCharType="separate"/>
           </w:r>
-          <w:hyperlink w:anchor="_Toc175867319" w:history="1">
+          <w:hyperlink w:anchor="_Toc177322054" w:history="1">
             <w:r>
               <w:rPr>
                 <w:rStyle w:val="Hipervnculo"/>
-                <w:rFonts w:cs="Arial"/>
-                <w:noProof/>
+                <w:rFonts w:ascii="Arial" w:hAnsi="Arial" w:cs="Arial"/>
+                <w:noProof/>
+                <w:sz w:val="22"/>
+                <w:szCs w:val="22"/>
+              </w:rPr>
+              <w:t>Contenido</w:t>
+            </w:r>
+            <w:r>
+              <w:rPr>
+                <w:rFonts w:ascii="Arial" w:hAnsi="Arial" w:cs="Arial"/>
+                <w:noProof/>
+                <w:webHidden/>
+                <w:sz w:val="22"/>
+                <w:szCs w:val="22"/>
+              </w:rPr>
+              <w:tab/>
+            </w:r>
+            <w:r>
+              <w:rPr>
+                <w:rFonts w:ascii="Arial" w:hAnsi="Arial" w:cs="Arial"/>
+                <w:noProof/>
+                <w:webHidden/>
+                <w:sz w:val="22"/>
+                <w:szCs w:val="22"/>
+              </w:rPr>
+              <w:fldChar w:fldCharType="begin"/>
+            </w:r>
+            <w:r>
+              <w:rPr>
+                <w:rFonts w:ascii="Arial" w:hAnsi="Arial" w:cs="Arial"/>
+                <w:noProof/>
+                <w:webHidden/>
+                <w:sz w:val="22"/>
+                <w:szCs w:val="22"/>
+              </w:rPr>
+              <w:instrText xml:space="preserve"> PAGEREF _Toc177322054 \h </w:instrText>
+            </w:r>
+            <w:r>
+              <w:rPr>
+                <w:rFonts w:ascii="Arial" w:hAnsi="Arial" w:cs="Arial"/>
+                <w:noProof/>
+                <w:webHidden/>
+                <w:sz w:val="22"/>
+                <w:szCs w:val="22"/>
+              </w:rPr>
+            </w:r>
+            <w:r>
+              <w:rPr>
+                <w:rFonts w:ascii="Arial" w:hAnsi="Arial" w:cs="Arial"/>
+                <w:noProof/>
+                <w:webHidden/>
+                <w:sz w:val="22"/>
+                <w:szCs w:val="22"/>
+              </w:rPr>
+              <w:fldChar w:fldCharType="separate"/>
+            </w:r>
+            <w:r>
+              <w:rPr>
+                <w:rFonts w:ascii="Arial" w:hAnsi="Arial" w:cs="Arial"/>
+                <w:noProof/>
+                <w:webHidden/>
+                <w:sz w:val="22"/>
+                <w:szCs w:val="22"/>
+              </w:rPr>
+              <w:t>2</w:t>
+            </w:r>
+            <w:r>
+              <w:rPr>
+                <w:rFonts w:ascii="Arial" w:hAnsi="Arial" w:cs="Arial"/>
+                <w:noProof/>
+                <w:webHidden/>
+                <w:sz w:val="22"/>
+                <w:szCs w:val="22"/>
+              </w:rPr>
+              <w:fldChar w:fldCharType="end"/>
+            </w:r>
+          </w:hyperlink>
+        </w:p>
+        <w:p>
+          <w:pPr>
+            <w:pStyle w:val="TDC1"/>
+            <w:tabs>
+              <w:tab w:val="right" w:leader="dot" w:pos="8828"/>
+            </w:tabs>
+            <w:rPr>
+              <w:rFonts w:ascii="Arial" w:eastAsiaTheme="minorEastAsia" w:hAnsi="Arial" w:cs="Arial"/>
+              <w:noProof/>
+              <w:kern w:val="2"/>
+              <w:sz w:val="22"/>
+              <w:szCs w:val="22"/>
+              <w:lang w:val="es-CO" w:eastAsia="es-CO"/>
+              <w14:ligatures w14:val="standardContextual"/>
+            </w:rPr>
+          </w:pPr>
+          <w:hyperlink w:anchor="_Toc177322055" w:history="1">
+            <w:r>
+              <w:rPr>
+                <w:rStyle w:val="Hipervnculo"/>
+                <w:rFonts w:ascii="Arial" w:hAnsi="Arial" w:cs="Arial"/>
+                <w:noProof/>
+                <w:sz w:val="22"/>
+                <w:szCs w:val="22"/>
               </w:rPr>
               <w:t>Requerimientos</w:t>
             </w:r>
             <w:r>
               <w:rPr>
-                <w:noProof/>
-                <w:webHidden/>
+                <w:rFonts w:ascii="Arial" w:hAnsi="Arial" w:cs="Arial"/>
+                <w:noProof/>
+                <w:webHidden/>
+                <w:sz w:val="22"/>
+                <w:szCs w:val="22"/>
               </w:rPr>
               <w:tab/>
             </w:r>
             <w:r>
               <w:rPr>
-                <w:noProof/>
-                <w:webHidden/>
+                <w:rFonts w:ascii="Arial" w:hAnsi="Arial" w:cs="Arial"/>
+                <w:noProof/>
+                <w:webHidden/>
+                <w:sz w:val="22"/>
+                <w:szCs w:val="22"/>
               </w:rPr>
               <w:fldChar w:fldCharType="begin"/>
             </w:r>
             <w:r>
               <w:rPr>
-                <w:noProof/>
-                <w:webHidden/>
-              </w:rPr>
-              <w:instrText xml:space="preserve"> PAGEREF _Toc175867319 \h </w:instrText>
-            </w:r>
-            <w:r>
-              <w:rPr>
-                <w:noProof/>
-                <w:webHidden/>
-              </w:rPr>
-            </w:r>
-            <w:r>
-              <w:rPr>
-                <w:noProof/>
-                <w:webHidden/>
+                <w:rFonts w:ascii="Arial" w:hAnsi="Arial" w:cs="Arial"/>
+                <w:noProof/>
+                <w:webHidden/>
+                <w:sz w:val="22"/>
+                <w:szCs w:val="22"/>
+              </w:rPr>
+              <w:instrText xml:space="preserve"> PAGEREF _Toc177322055 \h </w:instrText>
+            </w:r>
+            <w:r>
+              <w:rPr>
+                <w:rFonts w:ascii="Arial" w:hAnsi="Arial" w:cs="Arial"/>
+                <w:noProof/>
+                <w:webHidden/>
+                <w:sz w:val="22"/>
+                <w:szCs w:val="22"/>
+              </w:rPr>
+            </w:r>
+            <w:r>
+              <w:rPr>
+                <w:rFonts w:ascii="Arial" w:hAnsi="Arial" w:cs="Arial"/>
+                <w:noProof/>
+                <w:webHidden/>
+                <w:sz w:val="22"/>
+                <w:szCs w:val="22"/>
               </w:rPr>
               <w:fldChar w:fldCharType="separate"/>
             </w:r>
             <w:r>
               <w:rPr>
-                <w:noProof/>
-                <w:webHidden/>
+                <w:rFonts w:ascii="Arial" w:hAnsi="Arial" w:cs="Arial"/>
+                <w:noProof/>
+                <w:webHidden/>
+                <w:sz w:val="22"/>
+                <w:szCs w:val="22"/>
               </w:rPr>
               <w:t>3</w:t>
             </w:r>
             <w:r>
               <w:rPr>
-                <w:noProof/>
-                <w:webHidden/>
+                <w:rFonts w:ascii="Arial" w:hAnsi="Arial" w:cs="Arial"/>
+                <w:noProof/>
+                <w:webHidden/>
+                <w:sz w:val="22"/>
+                <w:szCs w:val="22"/>
               </w:rPr>
               <w:fldChar w:fldCharType="end"/>
             </w:r>
@@ -303,63 +463,92 @@
               <w:tab w:val="right" w:leader="dot" w:pos="8828"/>
             </w:tabs>
             <w:rPr>
+              <w:rFonts w:ascii="Arial" w:eastAsiaTheme="minorEastAsia" w:hAnsi="Arial" w:cs="Arial"/>
               <w:noProof/>
+              <w:kern w:val="2"/>
+              <w:sz w:val="22"/>
+              <w:szCs w:val="22"/>
+              <w:lang w:val="es-CO" w:eastAsia="es-CO"/>
+              <w14:ligatures w14:val="standardContextual"/>
             </w:rPr>
           </w:pPr>
-          <w:hyperlink w:anchor="_Toc175867320" w:history="1">
+          <w:hyperlink w:anchor="_Toc177322056" w:history="1">
             <w:r>
               <w:rPr>
                 <w:rStyle w:val="Hipervnculo"/>
-                <w:rFonts w:cs="Arial"/>
-                <w:noProof/>
+                <w:rFonts w:ascii="Arial" w:hAnsi="Arial" w:cs="Arial"/>
+                <w:noProof/>
+                <w:sz w:val="22"/>
+                <w:szCs w:val="22"/>
               </w:rPr>
               <w:t>Requerimientos Funcionales:</w:t>
             </w:r>
             <w:r>
               <w:rPr>
-                <w:noProof/>
-                <w:webHidden/>
+                <w:rFonts w:ascii="Arial" w:hAnsi="Arial" w:cs="Arial"/>
+                <w:noProof/>
+                <w:webHidden/>
+                <w:sz w:val="22"/>
+                <w:szCs w:val="22"/>
               </w:rPr>
               <w:tab/>
             </w:r>
             <w:r>
               <w:rPr>
-                <w:noProof/>
-                <w:webHidden/>
+                <w:rFonts w:ascii="Arial" w:hAnsi="Arial" w:cs="Arial"/>
+                <w:noProof/>
+                <w:webHidden/>
+                <w:sz w:val="22"/>
+                <w:szCs w:val="22"/>
               </w:rPr>
               <w:fldChar w:fldCharType="begin"/>
             </w:r>
             <w:r>
               <w:rPr>
-                <w:noProof/>
-                <w:webHidden/>
-              </w:rPr>
-              <w:instrText xml:space="preserve"> PAGEREF _Toc175867320 \h </w:instrText>
-            </w:r>
-            <w:r>
-              <w:rPr>
-                <w:noProof/>
-                <w:webHidden/>
-              </w:rPr>
-            </w:r>
-            <w:r>
-              <w:rPr>
-                <w:noProof/>
-                <w:webHidden/>
+                <w:rFonts w:ascii="Arial" w:hAnsi="Arial" w:cs="Arial"/>
+                <w:noProof/>
+                <w:webHidden/>
+                <w:sz w:val="22"/>
+                <w:szCs w:val="22"/>
+              </w:rPr>
+              <w:instrText xml:space="preserve"> PAGEREF _Toc177322056 \h </w:instrText>
+            </w:r>
+            <w:r>
+              <w:rPr>
+                <w:rFonts w:ascii="Arial" w:hAnsi="Arial" w:cs="Arial"/>
+                <w:noProof/>
+                <w:webHidden/>
+                <w:sz w:val="22"/>
+                <w:szCs w:val="22"/>
+              </w:rPr>
+            </w:r>
+            <w:r>
+              <w:rPr>
+                <w:rFonts w:ascii="Arial" w:hAnsi="Arial" w:cs="Arial"/>
+                <w:noProof/>
+                <w:webHidden/>
+                <w:sz w:val="22"/>
+                <w:szCs w:val="22"/>
               </w:rPr>
               <w:fldChar w:fldCharType="separate"/>
             </w:r>
             <w:r>
               <w:rPr>
-                <w:noProof/>
-                <w:webHidden/>
+                <w:rFonts w:ascii="Arial" w:hAnsi="Arial" w:cs="Arial"/>
+                <w:noProof/>
+                <w:webHidden/>
+                <w:sz w:val="22"/>
+                <w:szCs w:val="22"/>
               </w:rPr>
               <w:t>3</w:t>
             </w:r>
             <w:r>
               <w:rPr>
-                <w:noProof/>
-                <w:webHidden/>
+                <w:rFonts w:ascii="Arial" w:hAnsi="Arial" w:cs="Arial"/>
+                <w:noProof/>
+                <w:webHidden/>
+                <w:sz w:val="22"/>
+                <w:szCs w:val="22"/>
               </w:rPr>
               <w:fldChar w:fldCharType="end"/>
             </w:r>
@@ -372,64 +561,93 @@
               <w:tab w:val="right" w:leader="dot" w:pos="8828"/>
             </w:tabs>
             <w:rPr>
+              <w:rFonts w:ascii="Arial" w:eastAsiaTheme="minorEastAsia" w:hAnsi="Arial" w:cs="Arial"/>
               <w:noProof/>
+              <w:kern w:val="2"/>
+              <w:sz w:val="22"/>
+              <w:szCs w:val="22"/>
+              <w:lang w:val="es-CO" w:eastAsia="es-CO"/>
+              <w14:ligatures w14:val="standardContextual"/>
             </w:rPr>
           </w:pPr>
-          <w:hyperlink w:anchor="_Toc175867321" w:history="1">
+          <w:hyperlink w:anchor="_Toc177322057" w:history="1">
             <w:r>
               <w:rPr>
                 <w:rStyle w:val="Hipervnculo"/>
-                <w:rFonts w:cs="Arial"/>
-                <w:noProof/>
+                <w:rFonts w:ascii="Arial" w:hAnsi="Arial" w:cs="Arial"/>
+                <w:noProof/>
+                <w:sz w:val="22"/>
+                <w:szCs w:val="22"/>
                 <w:lang w:val="es-419"/>
               </w:rPr>
               <w:t>Requerimientos No Funcionales:</w:t>
             </w:r>
             <w:r>
               <w:rPr>
-                <w:noProof/>
-                <w:webHidden/>
+                <w:rFonts w:ascii="Arial" w:hAnsi="Arial" w:cs="Arial"/>
+                <w:noProof/>
+                <w:webHidden/>
+                <w:sz w:val="22"/>
+                <w:szCs w:val="22"/>
               </w:rPr>
               <w:tab/>
             </w:r>
             <w:r>
               <w:rPr>
-                <w:noProof/>
-                <w:webHidden/>
+                <w:rFonts w:ascii="Arial" w:hAnsi="Arial" w:cs="Arial"/>
+                <w:noProof/>
+                <w:webHidden/>
+                <w:sz w:val="22"/>
+                <w:szCs w:val="22"/>
               </w:rPr>
               <w:fldChar w:fldCharType="begin"/>
             </w:r>
             <w:r>
               <w:rPr>
-                <w:noProof/>
-                <w:webHidden/>
-              </w:rPr>
-              <w:instrText xml:space="preserve"> PAGEREF _Toc175867321 \h </w:instrText>
-            </w:r>
-            <w:r>
-              <w:rPr>
-                <w:noProof/>
-                <w:webHidden/>
-              </w:rPr>
-            </w:r>
-            <w:r>
-              <w:rPr>
-                <w:noProof/>
-                <w:webHidden/>
+                <w:rFonts w:ascii="Arial" w:hAnsi="Arial" w:cs="Arial"/>
+                <w:noProof/>
+                <w:webHidden/>
+                <w:sz w:val="22"/>
+                <w:szCs w:val="22"/>
+              </w:rPr>
+              <w:instrText xml:space="preserve"> PAGEREF _Toc177322057 \h </w:instrText>
+            </w:r>
+            <w:r>
+              <w:rPr>
+                <w:rFonts w:ascii="Arial" w:hAnsi="Arial" w:cs="Arial"/>
+                <w:noProof/>
+                <w:webHidden/>
+                <w:sz w:val="22"/>
+                <w:szCs w:val="22"/>
+              </w:rPr>
+            </w:r>
+            <w:r>
+              <w:rPr>
+                <w:rFonts w:ascii="Arial" w:hAnsi="Arial" w:cs="Arial"/>
+                <w:noProof/>
+                <w:webHidden/>
+                <w:sz w:val="22"/>
+                <w:szCs w:val="22"/>
               </w:rPr>
               <w:fldChar w:fldCharType="separate"/>
             </w:r>
             <w:r>
               <w:rPr>
-                <w:noProof/>
-                <w:webHidden/>
+                <w:rFonts w:ascii="Arial" w:hAnsi="Arial" w:cs="Arial"/>
+                <w:noProof/>
+                <w:webHidden/>
+                <w:sz w:val="22"/>
+                <w:szCs w:val="22"/>
               </w:rPr>
               <w:t>3</w:t>
             </w:r>
             <w:r>
               <w:rPr>
-                <w:noProof/>
-                <w:webHidden/>
+                <w:rFonts w:ascii="Arial" w:hAnsi="Arial" w:cs="Arial"/>
+                <w:noProof/>
+                <w:webHidden/>
+                <w:sz w:val="22"/>
+                <w:szCs w:val="22"/>
               </w:rPr>
               <w:fldChar w:fldCharType="end"/>
             </w:r>
@@ -442,64 +660,93 @@
               <w:tab w:val="right" w:leader="dot" w:pos="8828"/>
             </w:tabs>
             <w:rPr>
+              <w:rFonts w:ascii="Arial" w:eastAsiaTheme="minorEastAsia" w:hAnsi="Arial" w:cs="Arial"/>
               <w:noProof/>
+              <w:kern w:val="2"/>
+              <w:sz w:val="22"/>
+              <w:szCs w:val="22"/>
+              <w:lang w:val="es-CO" w:eastAsia="es-CO"/>
+              <w14:ligatures w14:val="standardContextual"/>
             </w:rPr>
           </w:pPr>
-          <w:hyperlink w:anchor="_Toc175867322" w:history="1">
+          <w:hyperlink w:anchor="_Toc177322058" w:history="1">
             <w:r>
               <w:rPr>
                 <w:rStyle w:val="Hipervnculo"/>
-                <w:rFonts w:cs="Arial"/>
-                <w:noProof/>
+                <w:rFonts w:ascii="Arial" w:hAnsi="Arial" w:cs="Arial"/>
+                <w:noProof/>
+                <w:sz w:val="22"/>
+                <w:szCs w:val="22"/>
                 <w:lang w:val="es-419"/>
               </w:rPr>
               <w:t>Casos de Uso</w:t>
             </w:r>
             <w:r>
               <w:rPr>
-                <w:noProof/>
-                <w:webHidden/>
+                <w:rFonts w:ascii="Arial" w:hAnsi="Arial" w:cs="Arial"/>
+                <w:noProof/>
+                <w:webHidden/>
+                <w:sz w:val="22"/>
+                <w:szCs w:val="22"/>
               </w:rPr>
               <w:tab/>
             </w:r>
             <w:r>
               <w:rPr>
-                <w:noProof/>
-                <w:webHidden/>
+                <w:rFonts w:ascii="Arial" w:hAnsi="Arial" w:cs="Arial"/>
+                <w:noProof/>
+                <w:webHidden/>
+                <w:sz w:val="22"/>
+                <w:szCs w:val="22"/>
               </w:rPr>
               <w:fldChar w:fldCharType="begin"/>
             </w:r>
             <w:r>
               <w:rPr>
-                <w:noProof/>
-                <w:webHidden/>
-              </w:rPr>
-              <w:instrText xml:space="preserve"> PAGEREF _Toc175867322 \h </w:instrText>
-            </w:r>
-            <w:r>
-              <w:rPr>
-                <w:noProof/>
-                <w:webHidden/>
-              </w:rPr>
-            </w:r>
-            <w:r>
-              <w:rPr>
-                <w:noProof/>
-                <w:webHidden/>
+                <w:rFonts w:ascii="Arial" w:hAnsi="Arial" w:cs="Arial"/>
+                <w:noProof/>
+                <w:webHidden/>
+                <w:sz w:val="22"/>
+                <w:szCs w:val="22"/>
+              </w:rPr>
+              <w:instrText xml:space="preserve"> PAGEREF _Toc177322058 \h </w:instrText>
+            </w:r>
+            <w:r>
+              <w:rPr>
+                <w:rFonts w:ascii="Arial" w:hAnsi="Arial" w:cs="Arial"/>
+                <w:noProof/>
+                <w:webHidden/>
+                <w:sz w:val="22"/>
+                <w:szCs w:val="22"/>
+              </w:rPr>
+            </w:r>
+            <w:r>
+              <w:rPr>
+                <w:rFonts w:ascii="Arial" w:hAnsi="Arial" w:cs="Arial"/>
+                <w:noProof/>
+                <w:webHidden/>
+                <w:sz w:val="22"/>
+                <w:szCs w:val="22"/>
               </w:rPr>
               <w:fldChar w:fldCharType="separate"/>
             </w:r>
             <w:r>
               <w:rPr>
-                <w:noProof/>
-                <w:webHidden/>
+                <w:rFonts w:ascii="Arial" w:hAnsi="Arial" w:cs="Arial"/>
+                <w:noProof/>
+                <w:webHidden/>
+                <w:sz w:val="22"/>
+                <w:szCs w:val="22"/>
               </w:rPr>
               <w:t>3</w:t>
             </w:r>
             <w:r>
               <w:rPr>
-                <w:noProof/>
-                <w:webHidden/>
+                <w:rFonts w:ascii="Arial" w:hAnsi="Arial" w:cs="Arial"/>
+                <w:noProof/>
+                <w:webHidden/>
+                <w:sz w:val="22"/>
+                <w:szCs w:val="22"/>
               </w:rPr>
               <w:fldChar w:fldCharType="end"/>
             </w:r>
@@ -512,133 +759,93 @@
               <w:tab w:val="right" w:leader="dot" w:pos="8828"/>
             </w:tabs>
             <w:rPr>
+              <w:rFonts w:ascii="Arial" w:eastAsiaTheme="minorEastAsia" w:hAnsi="Arial" w:cs="Arial"/>
               <w:noProof/>
+              <w:kern w:val="2"/>
+              <w:sz w:val="22"/>
+              <w:szCs w:val="22"/>
+              <w:lang w:val="es-CO" w:eastAsia="es-CO"/>
+              <w14:ligatures w14:val="standardContextual"/>
             </w:rPr>
           </w:pPr>
-          <w:hyperlink w:anchor="_Toc175867323" w:history="1">
+          <w:hyperlink w:anchor="_Toc177322059" w:history="1">
             <w:r>
               <w:rPr>
                 <w:rStyle w:val="Hipervnculo"/>
-                <w:rFonts w:cs="Arial"/>
-                <w:noProof/>
+                <w:rFonts w:ascii="Arial" w:hAnsi="Arial" w:cs="Arial"/>
+                <w:noProof/>
+                <w:sz w:val="22"/>
+                <w:szCs w:val="22"/>
                 <w:lang w:val="es-419"/>
               </w:rPr>
               <w:t>Caso de Uso: Registrar Pedido:</w:t>
             </w:r>
             <w:r>
               <w:rPr>
-                <w:noProof/>
-                <w:webHidden/>
+                <w:rFonts w:ascii="Arial" w:hAnsi="Arial" w:cs="Arial"/>
+                <w:noProof/>
+                <w:webHidden/>
+                <w:sz w:val="22"/>
+                <w:szCs w:val="22"/>
               </w:rPr>
               <w:tab/>
             </w:r>
             <w:r>
               <w:rPr>
-                <w:noProof/>
-                <w:webHidden/>
+                <w:rFonts w:ascii="Arial" w:hAnsi="Arial" w:cs="Arial"/>
+                <w:noProof/>
+                <w:webHidden/>
+                <w:sz w:val="22"/>
+                <w:szCs w:val="22"/>
               </w:rPr>
               <w:fldChar w:fldCharType="begin"/>
             </w:r>
             <w:r>
               <w:rPr>
-                <w:noProof/>
-                <w:webHidden/>
-              </w:rPr>
-              <w:instrText xml:space="preserve"> PAGEREF _Toc175867323 \h </w:instrText>
-            </w:r>
-            <w:r>
-              <w:rPr>
-                <w:noProof/>
-                <w:webHidden/>
-              </w:rPr>
-            </w:r>
-            <w:r>
-              <w:rPr>
-                <w:noProof/>
-                <w:webHidden/>
+                <w:rFonts w:ascii="Arial" w:hAnsi="Arial" w:cs="Arial"/>
+                <w:noProof/>
+                <w:webHidden/>
+                <w:sz w:val="22"/>
+                <w:szCs w:val="22"/>
+              </w:rPr>
+              <w:instrText xml:space="preserve"> PAGEREF _Toc177322059 \h </w:instrText>
+            </w:r>
+            <w:r>
+              <w:rPr>
+                <w:rFonts w:ascii="Arial" w:hAnsi="Arial" w:cs="Arial"/>
+                <w:noProof/>
+                <w:webHidden/>
+                <w:sz w:val="22"/>
+                <w:szCs w:val="22"/>
+              </w:rPr>
+            </w:r>
+            <w:r>
+              <w:rPr>
+                <w:rFonts w:ascii="Arial" w:hAnsi="Arial" w:cs="Arial"/>
+                <w:noProof/>
+                <w:webHidden/>
+                <w:sz w:val="22"/>
+                <w:szCs w:val="22"/>
               </w:rPr>
               <w:fldChar w:fldCharType="separate"/>
             </w:r>
             <w:r>
               <w:rPr>
-                <w:noProof/>
-                <w:webHidden/>
+                <w:rFonts w:ascii="Arial" w:hAnsi="Arial" w:cs="Arial"/>
+                <w:noProof/>
+                <w:webHidden/>
+                <w:sz w:val="22"/>
+                <w:szCs w:val="22"/>
               </w:rPr>
               <w:t>3</w:t>
             </w:r>
             <w:r>
               <w:rPr>
-                <w:noProof/>
-                <w:webHidden/>
-              </w:rPr>
-              <w:fldChar w:fldCharType="end"/>
-            </w:r>
-          </w:hyperlink>
-        </w:p>
-        <w:p>
-          <w:pPr>
-            <w:pStyle w:val="TDC2"/>
-            <w:tabs>
-              <w:tab w:val="right" w:leader="dot" w:pos="8828"/>
-            </w:tabs>
-            <w:rPr>
-              <w:noProof/>
-            </w:rPr>
-          </w:pPr>
-          <w:hyperlink w:anchor="_Toc175867324" w:history="1">
-            <w:r>
-              <w:rPr>
-                <w:rStyle w:val="Hipervnculo"/>
-                <w:noProof/>
-                <w:lang w:val="es-419"/>
-              </w:rPr>
-              <w:t>Caso de Uso: Generar Factura:</w:t>
-            </w:r>
-            <w:r>
-              <w:rPr>
-                <w:noProof/>
-                <w:webHidden/>
-              </w:rPr>
-              <w:tab/>
-            </w:r>
-            <w:r>
-              <w:rPr>
-                <w:noProof/>
-                <w:webHidden/>
-              </w:rPr>
-              <w:fldChar w:fldCharType="begin"/>
-            </w:r>
-            <w:r>
-              <w:rPr>
-                <w:noProof/>
-                <w:webHidden/>
-              </w:rPr>
-              <w:instrText xml:space="preserve"> PAGEREF _Toc175867324 \h </w:instrText>
-            </w:r>
-            <w:r>
-              <w:rPr>
-                <w:noProof/>
-                <w:webHidden/>
-              </w:rPr>
-            </w:r>
-            <w:r>
-              <w:rPr>
-                <w:noProof/>
-                <w:webHidden/>
-              </w:rPr>
-              <w:fldChar w:fldCharType="separate"/>
-            </w:r>
-            <w:r>
-              <w:rPr>
-                <w:noProof/>
-                <w:webHidden/>
-              </w:rPr>
-              <w:t>3</w:t>
-            </w:r>
-            <w:r>
-              <w:rPr>
-                <w:noProof/>
-                <w:webHidden/>
+                <w:rFonts w:ascii="Arial" w:hAnsi="Arial" w:cs="Arial"/>
+                <w:noProof/>
+                <w:webHidden/>
+                <w:sz w:val="22"/>
+                <w:szCs w:val="22"/>
               </w:rPr>
               <w:fldChar w:fldCharType="end"/>
             </w:r>
@@ -647,6 +854,7 @@
         <w:p>
           <w:r>
             <w:rPr>
+              <w:rFonts w:ascii="Arial" w:hAnsi="Arial" w:cs="Arial"/>
               <w:b/>
               <w:bCs/>
             </w:rPr>
@@ -694,7 +902,7 @@
           <w:szCs w:val="22"/>
         </w:rPr>
       </w:pPr>
-      <w:bookmarkStart w:id="0" w:name="_Toc175867319"/>
+      <w:bookmarkStart w:id="1" w:name="_Toc177322055"/>
       <w:r>
         <w:rPr>
           <w:rFonts w:cs="Arial"/>
@@ -704,7 +912,7 @@
         <w:lastRenderedPageBreak/>
         <w:t>Requerimientos</w:t>
       </w:r>
-      <w:bookmarkEnd w:id="0"/>
+      <w:bookmarkEnd w:id="1"/>
     </w:p>
     <w:p>
       <w:pPr>
@@ -715,7 +923,7 @@
           <w:szCs w:val="22"/>
         </w:rPr>
       </w:pPr>
-      <w:bookmarkStart w:id="1" w:name="_Toc175867320"/>
+      <w:bookmarkStart w:id="2" w:name="_Toc177322056"/>
       <w:r>
         <w:rPr>
           <w:rFonts w:cs="Arial"/>
@@ -723,390 +931,6 @@
           <w:szCs w:val="22"/>
         </w:rPr>
         <w:t>Requerimientos Funcionales:</w:t>
-      </w:r>
-      <w:bookmarkEnd w:id="1"/>
-    </w:p>
-    <w:tbl>
-      <w:tblPr>
-        <w:tblStyle w:val="Tablaconcuadrcula"/>
-        <w:tblW w:w="0" w:type="auto"/>
-        <w:tblLook w:val="04A0" w:firstRow="1" w:lastRow="0" w:firstColumn="1" w:lastColumn="0" w:noHBand="0" w:noVBand="1"/>
-      </w:tblPr>
-      <w:tblGrid>
-        <w:gridCol w:w="1413"/>
-        <w:gridCol w:w="1843"/>
-        <w:gridCol w:w="4110"/>
-        <w:gridCol w:w="1462"/>
-      </w:tblGrid>
-      <w:tr>
-        <w:tc>
-          <w:tcPr>
-            <w:tcW w:w="1413" w:type="dxa"/>
-            <w:vAlign w:val="center"/>
-          </w:tcPr>
-          <w:p>
-            <w:pPr>
-              <w:jc w:val="center"/>
-              <w:rPr>
-                <w:rFonts w:ascii="Arial" w:hAnsi="Arial" w:cs="Arial"/>
-                <w:b/>
-                <w:bCs/>
-                <w:sz w:val="22"/>
-                <w:szCs w:val="22"/>
-                <w:lang w:val="es-419"/>
-              </w:rPr>
-            </w:pPr>
-            <w:r>
-              <w:rPr>
-                <w:rFonts w:ascii="Arial" w:hAnsi="Arial" w:cs="Arial"/>
-                <w:b/>
-                <w:bCs/>
-                <w:sz w:val="22"/>
-                <w:szCs w:val="22"/>
-                <w:lang w:val="es-419"/>
-              </w:rPr>
-              <w:t>NÚMERO</w:t>
-            </w:r>
-          </w:p>
-        </w:tc>
-        <w:tc>
-          <w:tcPr>
-            <w:tcW w:w="1843" w:type="dxa"/>
-            <w:vAlign w:val="center"/>
-          </w:tcPr>
-          <w:p>
-            <w:pPr>
-              <w:jc w:val="center"/>
-              <w:rPr>
-                <w:rFonts w:ascii="Arial" w:hAnsi="Arial" w:cs="Arial"/>
-                <w:b/>
-                <w:bCs/>
-                <w:sz w:val="22"/>
-                <w:szCs w:val="22"/>
-                <w:lang w:val="es-419"/>
-              </w:rPr>
-            </w:pPr>
-            <w:r>
-              <w:rPr>
-                <w:rFonts w:ascii="Arial" w:hAnsi="Arial" w:cs="Arial"/>
-                <w:b/>
-                <w:bCs/>
-                <w:sz w:val="22"/>
-                <w:szCs w:val="22"/>
-                <w:lang w:val="es-419"/>
-              </w:rPr>
-              <w:t>NOMBRE</w:t>
-            </w:r>
-          </w:p>
-        </w:tc>
-        <w:tc>
-          <w:tcPr>
-            <w:tcW w:w="4110" w:type="dxa"/>
-            <w:vAlign w:val="center"/>
-          </w:tcPr>
-          <w:p>
-            <w:pPr>
-              <w:jc w:val="center"/>
-              <w:rPr>
-                <w:rFonts w:ascii="Arial" w:hAnsi="Arial" w:cs="Arial"/>
-                <w:b/>
-                <w:bCs/>
-                <w:sz w:val="22"/>
-                <w:szCs w:val="22"/>
-                <w:lang w:val="es-419"/>
-              </w:rPr>
-            </w:pPr>
-            <w:r>
-              <w:rPr>
-                <w:rFonts w:ascii="Arial" w:hAnsi="Arial" w:cs="Arial"/>
-                <w:b/>
-                <w:bCs/>
-                <w:sz w:val="22"/>
-                <w:szCs w:val="22"/>
-                <w:lang w:val="es-419"/>
-              </w:rPr>
-              <w:t>DESCRIPCIÓN</w:t>
-            </w:r>
-          </w:p>
-        </w:tc>
-        <w:tc>
-          <w:tcPr>
-            <w:tcW w:w="1462" w:type="dxa"/>
-            <w:vAlign w:val="center"/>
-          </w:tcPr>
-          <w:p>
-            <w:pPr>
-              <w:jc w:val="center"/>
-              <w:rPr>
-                <w:rFonts w:ascii="Arial" w:hAnsi="Arial" w:cs="Arial"/>
-                <w:b/>
-                <w:bCs/>
-                <w:sz w:val="22"/>
-                <w:szCs w:val="22"/>
-                <w:lang w:val="es-419"/>
-              </w:rPr>
-            </w:pPr>
-            <w:r>
-              <w:rPr>
-                <w:rFonts w:ascii="Arial" w:hAnsi="Arial" w:cs="Arial"/>
-                <w:b/>
-                <w:bCs/>
-                <w:sz w:val="22"/>
-                <w:szCs w:val="22"/>
-                <w:lang w:val="es-419"/>
-              </w:rPr>
-              <w:t>PRIORIDAD</w:t>
-            </w:r>
-          </w:p>
-        </w:tc>
-      </w:tr>
-      <w:tr>
-        <w:tc>
-          <w:tcPr>
-            <w:tcW w:w="1413" w:type="dxa"/>
-            <w:vAlign w:val="center"/>
-          </w:tcPr>
-          <w:p>
-            <w:pPr>
-              <w:jc w:val="center"/>
-              <w:rPr>
-                <w:rFonts w:ascii="Arial" w:hAnsi="Arial" w:cs="Arial"/>
-                <w:sz w:val="22"/>
-                <w:szCs w:val="22"/>
-                <w:lang w:val="es-419"/>
-              </w:rPr>
-            </w:pPr>
-            <w:r>
-              <w:rPr>
-                <w:rFonts w:ascii="Arial" w:hAnsi="Arial" w:cs="Arial"/>
-                <w:sz w:val="22"/>
-                <w:szCs w:val="22"/>
-                <w:lang w:val="es-419"/>
-              </w:rPr>
-              <w:t>RF01</w:t>
-            </w:r>
-          </w:p>
-        </w:tc>
-        <w:tc>
-          <w:tcPr>
-            <w:tcW w:w="1843" w:type="dxa"/>
-            <w:vAlign w:val="center"/>
-          </w:tcPr>
-          <w:p>
-            <w:pPr>
-              <w:jc w:val="center"/>
-              <w:rPr>
-                <w:rFonts w:ascii="Arial" w:hAnsi="Arial" w:cs="Arial"/>
-                <w:sz w:val="22"/>
-                <w:szCs w:val="22"/>
-                <w:lang w:val="es-419"/>
-              </w:rPr>
-            </w:pPr>
-            <w:r>
-              <w:rPr>
-                <w:rFonts w:ascii="Arial" w:hAnsi="Arial" w:cs="Arial"/>
-                <w:sz w:val="22"/>
-                <w:szCs w:val="22"/>
-                <w:lang w:val="es-419"/>
-              </w:rPr>
-              <w:t>Registrar pedido</w:t>
-            </w:r>
-          </w:p>
-        </w:tc>
-        <w:tc>
-          <w:tcPr>
-            <w:tcW w:w="4110" w:type="dxa"/>
-          </w:tcPr>
-          <w:p>
-            <w:pPr>
-              <w:rPr>
-                <w:rFonts w:ascii="Arial" w:hAnsi="Arial" w:cs="Arial"/>
-                <w:sz w:val="22"/>
-                <w:szCs w:val="22"/>
-                <w:lang w:val="es-419"/>
-              </w:rPr>
-            </w:pPr>
-            <w:r>
-              <w:rPr>
-                <w:rFonts w:ascii="Arial" w:hAnsi="Arial" w:cs="Arial"/>
-                <w:sz w:val="22"/>
-                <w:szCs w:val="22"/>
-                <w:lang w:val="es-419"/>
-              </w:rPr>
-              <w:t>El sistema debe permitir</w:t>
-            </w:r>
-            <w:r>
-              <w:rPr>
-                <w:rFonts w:ascii="Arial" w:hAnsi="Arial" w:cs="Arial"/>
-                <w:sz w:val="22"/>
-                <w:szCs w:val="22"/>
-                <w:lang w:val="es-419"/>
-              </w:rPr>
-              <w:t xml:space="preserve"> registrar el pedido de un cliente con los ítems seleccionados.</w:t>
-            </w:r>
-          </w:p>
-        </w:tc>
-        <w:tc>
-          <w:tcPr>
-            <w:tcW w:w="1462" w:type="dxa"/>
-            <w:vAlign w:val="center"/>
-          </w:tcPr>
-          <w:p>
-            <w:pPr>
-              <w:jc w:val="center"/>
-              <w:rPr>
-                <w:rFonts w:ascii="Arial" w:hAnsi="Arial" w:cs="Arial"/>
-                <w:sz w:val="22"/>
-                <w:szCs w:val="22"/>
-                <w:lang w:val="es-419"/>
-              </w:rPr>
-            </w:pPr>
-            <w:r>
-              <w:rPr>
-                <w:rFonts w:ascii="Arial" w:hAnsi="Arial" w:cs="Arial"/>
-                <w:sz w:val="22"/>
-                <w:szCs w:val="22"/>
-                <w:lang w:val="es-419"/>
-              </w:rPr>
-              <w:t>Alta</w:t>
-            </w:r>
-          </w:p>
-        </w:tc>
-      </w:tr>
-      <w:tr>
-        <w:tc>
-          <w:tcPr>
-            <w:tcW w:w="1413" w:type="dxa"/>
-            <w:vAlign w:val="center"/>
-          </w:tcPr>
-          <w:p>
-            <w:pPr>
-              <w:jc w:val="center"/>
-              <w:rPr>
-                <w:rFonts w:ascii="Arial" w:hAnsi="Arial" w:cs="Arial"/>
-                <w:sz w:val="22"/>
-                <w:szCs w:val="22"/>
-                <w:lang w:val="es-419"/>
-              </w:rPr>
-            </w:pPr>
-            <w:r>
-              <w:rPr>
-                <w:rFonts w:ascii="Arial" w:hAnsi="Arial" w:cs="Arial"/>
-                <w:sz w:val="22"/>
-                <w:szCs w:val="22"/>
-                <w:lang w:val="es-419"/>
-              </w:rPr>
-              <w:t>RF02</w:t>
-            </w:r>
-          </w:p>
-        </w:tc>
-        <w:tc>
-          <w:tcPr>
-            <w:tcW w:w="1843" w:type="dxa"/>
-            <w:vAlign w:val="center"/>
-          </w:tcPr>
-          <w:p>
-            <w:pPr>
-              <w:jc w:val="center"/>
-              <w:rPr>
-                <w:rFonts w:ascii="Arial" w:hAnsi="Arial" w:cs="Arial"/>
-                <w:sz w:val="22"/>
-                <w:szCs w:val="22"/>
-                <w:lang w:val="es-419"/>
-              </w:rPr>
-            </w:pPr>
-            <w:r>
-              <w:rPr>
-                <w:rFonts w:ascii="Arial" w:hAnsi="Arial" w:cs="Arial"/>
-                <w:sz w:val="22"/>
-                <w:szCs w:val="22"/>
-                <w:lang w:val="es-419"/>
-              </w:rPr>
-              <w:t>Generación de factura detallada</w:t>
-            </w:r>
-          </w:p>
-        </w:tc>
-        <w:tc>
-          <w:tcPr>
-            <w:tcW w:w="4110" w:type="dxa"/>
-          </w:tcPr>
-          <w:p>
-            <w:pPr>
-              <w:rPr>
-                <w:rFonts w:ascii="Arial" w:hAnsi="Arial" w:cs="Arial"/>
-                <w:sz w:val="22"/>
-                <w:szCs w:val="22"/>
-                <w:lang w:val="es-419"/>
-              </w:rPr>
-            </w:pPr>
-            <w:r>
-              <w:rPr>
-                <w:rFonts w:ascii="Arial" w:hAnsi="Arial" w:cs="Arial"/>
-                <w:sz w:val="22"/>
-                <w:szCs w:val="22"/>
-                <w:lang w:val="es-419"/>
-              </w:rPr>
-              <w:t>El sistema debe generar una factura detallada basada en el pedido previamente confirmado, incluyendo todos los ítems y cálculos correspondientes.</w:t>
-            </w:r>
-          </w:p>
-        </w:tc>
-        <w:tc>
-          <w:tcPr>
-            <w:tcW w:w="1462" w:type="dxa"/>
-            <w:vAlign w:val="center"/>
-          </w:tcPr>
-          <w:p>
-            <w:pPr>
-              <w:jc w:val="center"/>
-              <w:rPr>
-                <w:rFonts w:ascii="Arial" w:hAnsi="Arial" w:cs="Arial"/>
-                <w:sz w:val="22"/>
-                <w:szCs w:val="22"/>
-                <w:lang w:val="es-419"/>
-              </w:rPr>
-            </w:pPr>
-            <w:r>
-              <w:rPr>
-                <w:rFonts w:ascii="Arial" w:hAnsi="Arial" w:cs="Arial"/>
-                <w:sz w:val="22"/>
-                <w:szCs w:val="22"/>
-                <w:lang w:val="es-419"/>
-              </w:rPr>
-              <w:t>Alta</w:t>
-            </w:r>
-          </w:p>
-        </w:tc>
-      </w:tr>
-    </w:tbl>
-    <w:p>
-      <w:pPr>
-        <w:rPr>
-          <w:rFonts w:ascii="Arial" w:hAnsi="Arial" w:cs="Arial"/>
-          <w:sz w:val="22"/>
-          <w:szCs w:val="22"/>
-          <w:lang w:val="es-419"/>
-        </w:rPr>
-      </w:pPr>
-    </w:p>
-    <w:p>
-      <w:pPr>
-        <w:pStyle w:val="Ttulo2"/>
-        <w:rPr>
-          <w:rFonts w:cs="Arial"/>
-          <w:sz w:val="22"/>
-          <w:szCs w:val="22"/>
-          <w:lang w:val="es-419"/>
-        </w:rPr>
-      </w:pPr>
-      <w:bookmarkStart w:id="2" w:name="_Toc175867321"/>
-      <w:r>
-        <w:rPr>
-          <w:rFonts w:cs="Arial"/>
-          <w:sz w:val="22"/>
-          <w:szCs w:val="22"/>
-          <w:lang w:val="es-419"/>
-        </w:rPr>
-        <w:t>Requerimientos No Funcionales:</w:t>
       </w:r>
       <w:bookmarkEnd w:id="2"/>
     </w:p>
@@ -1267,7 +1091,7 @@
                 <w:szCs w:val="22"/>
                 <w:lang w:val="es-419"/>
               </w:rPr>
-              <w:t>RNF01</w:t>
+              <w:t>RF01</w:t>
             </w:r>
           </w:p>
         </w:tc>
@@ -1293,7 +1117,16 @@
                 <w:szCs w:val="22"/>
                 <w:lang w:val="es-419"/>
               </w:rPr>
-              <w:t>Rendimiento del sistema</w:t>
+              <w:t xml:space="preserve">Registrar </w:t>
+            </w:r>
+            <w:r>
+              <w:rPr>
+                <w:rFonts w:ascii="Arial" w:hAnsi="Arial" w:cs="Arial"/>
+                <w:sz w:val="22"/>
+                <w:szCs w:val="22"/>
+                <w:lang w:val="es-419"/>
+              </w:rPr>
+              <w:t>Orden</w:t>
             </w:r>
           </w:p>
         </w:tc>
@@ -1315,17 +1148,36 @@
                 <w:rFonts w:ascii="Arial" w:hAnsi="Arial" w:cs="Arial"/>
                 <w:sz w:val="22"/>
                 <w:szCs w:val="22"/>
-              </w:rPr>
-              <w:t>El sistema debe procesar la operación de registrar pedidos y generar facturas en menos de 2 segundos</w:t>
-            </w:r>
-            <w:r>
-              <w:rPr>
-                <w:rFonts w:ascii="Arial" w:hAnsi="Arial" w:cs="Arial"/>
-                <w:sz w:val="22"/>
-                <w:szCs w:val="22"/>
-                <w:lang w:val="es-419"/>
-              </w:rPr>
-              <w:t>.</w:t>
+                <w:lang w:val="es-419"/>
+              </w:rPr>
+              <w:t>El sistema debe permitir</w:t>
+            </w:r>
+            <w:r>
+              <w:rPr>
+                <w:rFonts w:ascii="Arial" w:hAnsi="Arial" w:cs="Arial"/>
+                <w:sz w:val="22"/>
+                <w:szCs w:val="22"/>
+                <w:lang w:val="es-419"/>
+              </w:rPr>
+              <w:t xml:space="preserve"> registrar </w:t>
+            </w:r>
+            <w:r>
+              <w:rPr>
+                <w:rFonts w:ascii="Arial" w:hAnsi="Arial" w:cs="Arial"/>
+                <w:sz w:val="22"/>
+                <w:szCs w:val="22"/>
+                <w:lang w:val="es-419"/>
+              </w:rPr>
+              <w:t xml:space="preserve">la orden </w:t>
+            </w:r>
+            <w:r>
+              <w:rPr>
+                <w:rFonts w:ascii="Arial" w:hAnsi="Arial" w:cs="Arial"/>
+                <w:sz w:val="22"/>
+                <w:szCs w:val="22"/>
+                <w:lang w:val="es-419"/>
+              </w:rPr>
+              <w:t xml:space="preserve"> de un cliente con los ítems seleccionados.</w:t>
             </w:r>
           </w:p>
         </w:tc>
@@ -1352,6 +1204,173 @@
                 <w:lang w:val="es-419"/>
               </w:rPr>
               <w:t>Alta</w:t>
+            </w:r>
+          </w:p>
+        </w:tc>
+      </w:tr>
+    </w:tbl>
+    <w:p>
+      <w:pPr>
+        <w:rPr>
+          <w:rFonts w:ascii="Arial" w:hAnsi="Arial" w:cs="Arial"/>
+          <w:sz w:val="22"/>
+          <w:szCs w:val="22"/>
+          <w:lang w:val="es-419"/>
+        </w:rPr>
+      </w:pPr>
+    </w:p>
+    <w:p>
+      <w:pPr>
+        <w:pStyle w:val="Ttulo2"/>
+        <w:rPr>
+          <w:rFonts w:cs="Arial"/>
+          <w:sz w:val="22"/>
+          <w:szCs w:val="22"/>
+          <w:lang w:val="es-419"/>
+        </w:rPr>
+      </w:pPr>
+      <w:bookmarkStart w:id="3" w:name="_Toc177322057"/>
+      <w:r>
+        <w:rPr>
+          <w:rFonts w:cs="Arial"/>
+          <w:sz w:val="22"/>
+          <w:szCs w:val="22"/>
+          <w:lang w:val="es-419"/>
+        </w:rPr>
+        <w:t>Requerimientos No Funcionales:</w:t>
+      </w:r>
+      <w:bookmarkEnd w:id="3"/>
+    </w:p>
+    <w:tbl>
+      <w:tblPr>
+        <w:tblStyle w:val="Tablaconcuadrcula"/>
+        <w:tblW w:w="0" w:type="auto"/>
+        <w:tblLook w:val="04A0" w:firstRow="1" w:lastRow="0" w:firstColumn="1" w:lastColumn="0" w:noHBand="0" w:noVBand="1"/>
+      </w:tblPr>
+      <w:tblGrid>
+        <w:gridCol w:w="1413"/>
+        <w:gridCol w:w="1843"/>
+        <w:gridCol w:w="4110"/>
+        <w:gridCol w:w="1462"/>
+      </w:tblGrid>
+      <w:tr>
+        <w:tc>
+          <w:tcPr>
+            <w:tcW w:w="1413" w:type="dxa"/>
+            <w:vAlign w:val="center"/>
+          </w:tcPr>
+          <w:p>
+            <w:pPr>
+              <w:jc w:val="center"/>
+              <w:rPr>
+                <w:rFonts w:ascii="Arial" w:hAnsi="Arial" w:cs="Arial"/>
+                <w:b/>
+                <w:bCs/>
+                <w:sz w:val="22"/>
+                <w:szCs w:val="22"/>
+                <w:lang w:val="es-419"/>
+              </w:rPr>
+            </w:pPr>
+            <w:r>
+              <w:rPr>
+                <w:rFonts w:ascii="Arial" w:hAnsi="Arial" w:cs="Arial"/>
+                <w:b/>
+                <w:bCs/>
+                <w:sz w:val="22"/>
+                <w:szCs w:val="22"/>
+                <w:lang w:val="es-419"/>
+              </w:rPr>
+              <w:t>NÚMERO</w:t>
+            </w:r>
+          </w:p>
+        </w:tc>
+        <w:tc>
+          <w:tcPr>
+            <w:tcW w:w="1843" w:type="dxa"/>
+            <w:vAlign w:val="center"/>
+          </w:tcPr>
+          <w:p>
+            <w:pPr>
+              <w:jc w:val="center"/>
+              <w:rPr>
+                <w:rFonts w:ascii="Arial" w:hAnsi="Arial" w:cs="Arial"/>
+                <w:b/>
+                <w:bCs/>
+                <w:sz w:val="22"/>
+                <w:szCs w:val="22"/>
+                <w:lang w:val="es-419"/>
+              </w:rPr>
+            </w:pPr>
+            <w:r>
+              <w:rPr>
+                <w:rFonts w:ascii="Arial" w:hAnsi="Arial" w:cs="Arial"/>
+                <w:b/>
+                <w:bCs/>
+                <w:sz w:val="22"/>
+                <w:szCs w:val="22"/>
+                <w:lang w:val="es-419"/>
+              </w:rPr>
+              <w:t>NOMBRE</w:t>
+            </w:r>
+          </w:p>
+        </w:tc>
+        <w:tc>
+          <w:tcPr>
+            <w:tcW w:w="4110" w:type="dxa"/>
+            <w:vAlign w:val="center"/>
+          </w:tcPr>
+          <w:p>
+            <w:pPr>
+              <w:jc w:val="center"/>
+              <w:rPr>
+                <w:rFonts w:ascii="Arial" w:hAnsi="Arial" w:cs="Arial"/>
+                <w:b/>
+                <w:bCs/>
+                <w:sz w:val="22"/>
+                <w:szCs w:val="22"/>
+                <w:lang w:val="es-419"/>
+              </w:rPr>
+            </w:pPr>
+            <w:r>
+              <w:rPr>
+                <w:rFonts w:ascii="Arial" w:hAnsi="Arial" w:cs="Arial"/>
+                <w:b/>
+                <w:bCs/>
+                <w:sz w:val="22"/>
+                <w:szCs w:val="22"/>
+                <w:lang w:val="es-419"/>
+              </w:rPr>
+              <w:t>DESCRIPCIÓN</w:t>
+            </w:r>
+          </w:p>
+        </w:tc>
+        <w:tc>
+          <w:tcPr>
+            <w:tcW w:w="1462" w:type="dxa"/>
+            <w:vAlign w:val="center"/>
+          </w:tcPr>
+          <w:p>
+            <w:pPr>
+              <w:jc w:val="center"/>
+              <w:rPr>
+                <w:rFonts w:ascii="Arial" w:hAnsi="Arial" w:cs="Arial"/>
+                <w:b/>
+                <w:bCs/>
+                <w:sz w:val="22"/>
+                <w:szCs w:val="22"/>
+                <w:lang w:val="es-419"/>
+              </w:rPr>
+            </w:pPr>
+            <w:r>
+              <w:rPr>
+                <w:rFonts w:ascii="Arial" w:hAnsi="Arial" w:cs="Arial"/>
+                <w:b/>
+                <w:bCs/>
+                <w:sz w:val="22"/>
+                <w:szCs w:val="22"/>
+                <w:lang w:val="es-419"/>
+              </w:rPr>
+              <w:t>PRIORIDAD</w:t>
             </w:r>
           </w:p>
         </w:tc>
@@ -1379,7 +1398,7 @@
                 <w:szCs w:val="22"/>
                 <w:lang w:val="es-419"/>
               </w:rPr>
-              <w:t>RNF02</w:t>
+              <w:t>RNF01</w:t>
             </w:r>
           </w:p>
         </w:tc>
@@ -1405,7 +1424,7 @@
                 <w:szCs w:val="22"/>
                 <w:lang w:val="es-419"/>
               </w:rPr>
-              <w:t>Disponibilidad del sistema</w:t>
+              <w:t>Rendimiento del sistema</w:t>
             </w:r>
           </w:p>
         </w:tc>
@@ -1428,7 +1447,16 @@
                 <w:sz w:val="22"/>
                 <w:szCs w:val="22"/>
               </w:rPr>
-              <w:t>El sistema debe estar operativo durante el horario completo de funcionamiento del restaurante.</w:t>
+              <w:t>El sistema debe procesar la operación de registrar pedidos y generar facturas en menos de 2 segundos</w:t>
+            </w:r>
+            <w:r>
+              <w:rPr>
+                <w:rFonts w:ascii="Arial" w:hAnsi="Arial" w:cs="Arial"/>
+                <w:sz w:val="22"/>
+                <w:szCs w:val="22"/>
+                <w:lang w:val="es-419"/>
+              </w:rPr>
+              <w:t>.</w:t>
             </w:r>
           </w:p>
         </w:tc>
@@ -1454,6 +1482,109 @@
                 <w:szCs w:val="22"/>
                 <w:lang w:val="es-419"/>
               </w:rPr>
+              <w:t>Alta</w:t>
+            </w:r>
+          </w:p>
+        </w:tc>
+      </w:tr>
+      <w:tr>
+        <w:tc>
+          <w:tcPr>
+            <w:tcW w:w="1413" w:type="dxa"/>
+            <w:vAlign w:val="center"/>
+          </w:tcPr>
+          <w:p>
+            <w:pPr>
+              <w:jc w:val="center"/>
+              <w:rPr>
+                <w:rFonts w:ascii="Arial" w:hAnsi="Arial" w:cs="Arial"/>
+                <w:sz w:val="22"/>
+                <w:szCs w:val="22"/>
+                <w:lang w:val="es-419"/>
+              </w:rPr>
+            </w:pPr>
+            <w:r>
+              <w:rPr>
+                <w:rFonts w:ascii="Arial" w:hAnsi="Arial" w:cs="Arial"/>
+                <w:sz w:val="22"/>
+                <w:szCs w:val="22"/>
+                <w:lang w:val="es-419"/>
+              </w:rPr>
+              <w:t>RNF02</w:t>
+            </w:r>
+          </w:p>
+        </w:tc>
+        <w:tc>
+          <w:tcPr>
+            <w:tcW w:w="1843" w:type="dxa"/>
+            <w:vAlign w:val="center"/>
+          </w:tcPr>
+          <w:p>
+            <w:pPr>
+              <w:jc w:val="center"/>
+              <w:rPr>
+                <w:rFonts w:ascii="Arial" w:hAnsi="Arial" w:cs="Arial"/>
+                <w:sz w:val="22"/>
+                <w:szCs w:val="22"/>
+                <w:lang w:val="es-419"/>
+              </w:rPr>
+            </w:pPr>
+            <w:r>
+              <w:rPr>
+                <w:rFonts w:ascii="Arial" w:hAnsi="Arial" w:cs="Arial"/>
+                <w:sz w:val="22"/>
+                <w:szCs w:val="22"/>
+                <w:lang w:val="es-419"/>
+              </w:rPr>
+              <w:t>Disponibilidad del sistema</w:t>
+            </w:r>
+          </w:p>
+        </w:tc>
+        <w:tc>
+          <w:tcPr>
+            <w:tcW w:w="4110" w:type="dxa"/>
+          </w:tcPr>
+          <w:p>
+            <w:pPr>
+              <w:rPr>
+                <w:rFonts w:ascii="Arial" w:hAnsi="Arial" w:cs="Arial"/>
+                <w:sz w:val="22"/>
+                <w:szCs w:val="22"/>
+                <w:lang w:val="es-419"/>
+              </w:rPr>
+            </w:pPr>
+            <w:r>
+              <w:rPr>
+                <w:rFonts w:ascii="Arial" w:hAnsi="Arial" w:cs="Arial"/>
+                <w:sz w:val="22"/>
+                <w:szCs w:val="22"/>
+              </w:rPr>
+              <w:t>El sistema debe estar operativo durante el horario completo de funcionamiento del restaurante.</w:t>
+            </w:r>
+          </w:p>
+        </w:tc>
+        <w:tc>
+          <w:tcPr>
+            <w:tcW w:w="1462" w:type="dxa"/>
+            <w:vAlign w:val="center"/>
+          </w:tcPr>
+          <w:p>
+            <w:pPr>
+              <w:jc w:val="center"/>
+              <w:rPr>
+                <w:rFonts w:ascii="Arial" w:hAnsi="Arial" w:cs="Arial"/>
+                <w:sz w:val="22"/>
+                <w:szCs w:val="22"/>
+                <w:lang w:val="es-419"/>
+              </w:rPr>
+            </w:pPr>
+            <w:r>
+              <w:rPr>
+                <w:rFonts w:ascii="Arial" w:hAnsi="Arial" w:cs="Arial"/>
+                <w:sz w:val="22"/>
+                <w:szCs w:val="22"/>
+                <w:lang w:val="es-419"/>
+              </w:rPr>
               <w:t>Media</w:t>
             </w:r>
           </w:p>
@@ -1480,7 +1611,7 @@
           <w:lang w:val="es-419"/>
         </w:rPr>
       </w:pPr>
-      <w:bookmarkStart w:id="3" w:name="_Toc175867322"/>
+      <w:bookmarkStart w:id="4" w:name="_Toc177322058"/>
       <w:r>
         <w:rPr>
           <w:rFonts w:cs="Arial"/>
@@ -1490,7 +1621,7 @@
         </w:rPr>
         <w:t>Casos de Uso</w:t>
       </w:r>
-      <w:bookmarkEnd w:id="3"/>
+      <w:bookmarkEnd w:id="4"/>
     </w:p>
     <w:p>
       <w:pPr>
@@ -1502,7 +1633,7 @@
           <w:lang w:val="es-419"/>
         </w:rPr>
       </w:pPr>
-      <w:bookmarkStart w:id="4" w:name="_Toc175867323"/>
+      <w:bookmarkStart w:id="5" w:name="_Toc177322059"/>
       <w:r>
         <w:rPr>
           <w:rFonts w:cs="Arial"/>
@@ -1520,569 +1651,6 @@
           <w:lang w:val="es-419"/>
         </w:rPr>
         <w:t>:</w:t>
-      </w:r>
-      <w:bookmarkEnd w:id="4"/>
-    </w:p>
-    <w:tbl>
-      <w:tblPr>
-        <w:tblStyle w:val="Tablaconcuadrcula"/>
-        <w:tblW w:w="0" w:type="auto"/>
-        <w:tblBorders>
-          <w:top w:val="single" w:sz="6" w:space="0" w:color="auto"/>
-          <w:left w:val="single" w:sz="6" w:space="0" w:color="auto"/>
-          <w:bottom w:val="single" w:sz="6" w:space="0" w:color="auto"/>
-          <w:right w:val="single" w:sz="6" w:space="0" w:color="auto"/>
-          <w:insideH w:val="single" w:sz="4" w:space="0" w:color="000000" w:themeColor="text1"/>
-          <w:insideV w:val="single" w:sz="4" w:space="0" w:color="000000" w:themeColor="text1"/>
-        </w:tblBorders>
-        <w:tblLayout w:type="fixed"/>
-        <w:tblLook w:val="0000" w:firstRow="0" w:lastRow="0" w:firstColumn="0" w:lastColumn="0" w:noHBand="0" w:noVBand="0"/>
-      </w:tblPr>
-      <w:tblGrid>
-        <w:gridCol w:w="1977"/>
-        <w:gridCol w:w="3873"/>
-        <w:gridCol w:w="2970"/>
-      </w:tblGrid>
-      <w:tr>
-        <w:trPr>
-          <w:trHeight w:val="300"/>
-        </w:trPr>
-        <w:tc>
-          <w:tcPr>
-            <w:tcW w:w="1977" w:type="dxa"/>
-            <w:tcBorders>
-              <w:top w:val="single" w:sz="6" w:space="0" w:color="000000" w:themeColor="text1"/>
-              <w:left w:val="single" w:sz="6" w:space="0" w:color="000000" w:themeColor="text1"/>
-              <w:bottom w:val="single" w:sz="6" w:space="0" w:color="000000" w:themeColor="text1"/>
-              <w:right w:val="single" w:sz="6" w:space="0" w:color="000000" w:themeColor="text1"/>
-            </w:tcBorders>
-            <w:tcMar>
-              <w:left w:w="90" w:type="dxa"/>
-              <w:right w:w="90" w:type="dxa"/>
-            </w:tcMar>
-          </w:tcPr>
-          <w:p>
-            <w:pPr>
-              <w:shd w:val="clear" w:color="auto" w:fill="FFFFFF" w:themeFill="background1"/>
-              <w:rPr>
-                <w:rFonts w:ascii="Arial" w:eastAsia="Arial" w:hAnsi="Arial" w:cs="Arial"/>
-                <w:b/>
-                <w:bCs/>
-                <w:color w:val="000000" w:themeColor="text1"/>
-                <w:sz w:val="22"/>
-                <w:szCs w:val="22"/>
-              </w:rPr>
-            </w:pPr>
-            <w:r>
-              <w:rPr>
-                <w:rFonts w:ascii="Arial" w:eastAsia="Arial" w:hAnsi="Arial" w:cs="Arial"/>
-                <w:b/>
-                <w:bCs/>
-                <w:color w:val="000000" w:themeColor="text1"/>
-                <w:sz w:val="22"/>
-                <w:szCs w:val="22"/>
-                <w:lang w:val="es-VE"/>
-              </w:rPr>
-              <w:t>Caso de Uso</w:t>
-            </w:r>
-          </w:p>
-        </w:tc>
-        <w:tc>
-          <w:tcPr>
-            <w:tcW w:w="3873" w:type="dxa"/>
-            <w:tcBorders>
-              <w:top w:val="single" w:sz="6" w:space="0" w:color="000000" w:themeColor="text1"/>
-              <w:left w:val="single" w:sz="6" w:space="0" w:color="000000" w:themeColor="text1"/>
-              <w:bottom w:val="single" w:sz="6" w:space="0" w:color="000000" w:themeColor="text1"/>
-              <w:right w:val="single" w:sz="6" w:space="0" w:color="000000" w:themeColor="text1"/>
-            </w:tcBorders>
-            <w:tcMar>
-              <w:left w:w="90" w:type="dxa"/>
-              <w:right w:w="90" w:type="dxa"/>
-            </w:tcMar>
-          </w:tcPr>
-          <w:p>
-            <w:pPr>
-              <w:shd w:val="clear" w:color="auto" w:fill="FFFFFF" w:themeFill="background1"/>
-              <w:rPr>
-                <w:rFonts w:ascii="Arial" w:eastAsia="Arial" w:hAnsi="Arial" w:cs="Arial"/>
-                <w:color w:val="000000" w:themeColor="text1"/>
-                <w:sz w:val="22"/>
-                <w:szCs w:val="22"/>
-                <w:lang w:val="es-VE"/>
-              </w:rPr>
-            </w:pPr>
-            <w:r>
-              <w:rPr>
-                <w:rFonts w:ascii="Arial" w:eastAsia="Arial" w:hAnsi="Arial" w:cs="Arial"/>
-                <w:color w:val="000000" w:themeColor="text1"/>
-                <w:sz w:val="22"/>
-                <w:szCs w:val="22"/>
-                <w:lang w:val="es-VE"/>
-              </w:rPr>
-              <w:t>Registrar Pedido</w:t>
-            </w:r>
-          </w:p>
-        </w:tc>
-        <w:tc>
-          <w:tcPr>
-            <w:tcW w:w="2970" w:type="dxa"/>
-            <w:tcBorders>
-              <w:top w:val="single" w:sz="6" w:space="0" w:color="000000" w:themeColor="text1"/>
-              <w:left w:val="single" w:sz="6" w:space="0" w:color="000000" w:themeColor="text1"/>
-              <w:bottom w:val="single" w:sz="6" w:space="0" w:color="000000" w:themeColor="text1"/>
-              <w:right w:val="single" w:sz="6" w:space="0" w:color="000000" w:themeColor="text1"/>
-            </w:tcBorders>
-            <w:tcMar>
-              <w:left w:w="90" w:type="dxa"/>
-              <w:right w:w="90" w:type="dxa"/>
-            </w:tcMar>
-          </w:tcPr>
-          <w:p>
-            <w:pPr>
-              <w:shd w:val="clear" w:color="auto" w:fill="FFFFFF" w:themeFill="background1"/>
-              <w:rPr>
-                <w:rFonts w:ascii="Arial" w:eastAsia="Arial" w:hAnsi="Arial" w:cs="Arial"/>
-                <w:color w:val="000000" w:themeColor="text1"/>
-                <w:sz w:val="22"/>
-                <w:szCs w:val="22"/>
-              </w:rPr>
-            </w:pPr>
-            <w:r>
-              <w:rPr>
-                <w:rFonts w:ascii="Arial" w:eastAsia="Arial" w:hAnsi="Arial" w:cs="Arial"/>
-                <w:b/>
-                <w:bCs/>
-                <w:color w:val="000000" w:themeColor="text1"/>
-                <w:sz w:val="22"/>
-                <w:szCs w:val="22"/>
-                <w:lang w:val="es-VE"/>
-              </w:rPr>
-              <w:t>Identificador:</w:t>
-            </w:r>
-            <w:r>
-              <w:rPr>
-                <w:rFonts w:ascii="Arial" w:eastAsia="Arial" w:hAnsi="Arial" w:cs="Arial"/>
-                <w:color w:val="000000" w:themeColor="text1"/>
-                <w:sz w:val="22"/>
-                <w:szCs w:val="22"/>
-                <w:lang w:val="es-VE"/>
-              </w:rPr>
-              <w:t xml:space="preserve"> </w:t>
-            </w:r>
-          </w:p>
-          <w:p>
-            <w:pPr>
-              <w:shd w:val="clear" w:color="auto" w:fill="FFFFFF" w:themeFill="background1"/>
-              <w:rPr>
-                <w:rFonts w:ascii="Arial" w:eastAsia="Arial" w:hAnsi="Arial" w:cs="Arial"/>
-                <w:color w:val="000000" w:themeColor="text1"/>
-                <w:sz w:val="22"/>
-                <w:szCs w:val="22"/>
-                <w:lang w:val="es-VE"/>
-              </w:rPr>
-            </w:pPr>
-            <w:r>
-              <w:rPr>
-                <w:rFonts w:ascii="Arial" w:eastAsia="Arial" w:hAnsi="Arial" w:cs="Arial"/>
-                <w:color w:val="000000" w:themeColor="text1"/>
-                <w:sz w:val="22"/>
-                <w:szCs w:val="22"/>
-                <w:lang w:val="es-VE"/>
-              </w:rPr>
-              <w:t>CU0</w:t>
-            </w:r>
-            <w:r>
-              <w:rPr>
-                <w:rFonts w:ascii="Arial" w:eastAsia="Arial" w:hAnsi="Arial" w:cs="Arial"/>
-                <w:color w:val="000000" w:themeColor="text1"/>
-                <w:sz w:val="22"/>
-                <w:szCs w:val="22"/>
-                <w:lang w:val="es-VE"/>
-              </w:rPr>
-              <w:t>1</w:t>
-            </w:r>
-          </w:p>
-        </w:tc>
-      </w:tr>
-      <w:tr>
-        <w:trPr>
-          <w:trHeight w:val="300"/>
-        </w:trPr>
-        <w:tc>
-          <w:tcPr>
-            <w:tcW w:w="1977" w:type="dxa"/>
-            <w:tcBorders>
-              <w:top w:val="single" w:sz="6" w:space="0" w:color="000000" w:themeColor="text1"/>
-              <w:left w:val="single" w:sz="6" w:space="0" w:color="000000" w:themeColor="text1"/>
-              <w:bottom w:val="single" w:sz="6" w:space="0" w:color="000000" w:themeColor="text1"/>
-              <w:right w:val="single" w:sz="6" w:space="0" w:color="000000" w:themeColor="text1"/>
-            </w:tcBorders>
-            <w:tcMar>
-              <w:left w:w="90" w:type="dxa"/>
-              <w:right w:w="90" w:type="dxa"/>
-            </w:tcMar>
-          </w:tcPr>
-          <w:p>
-            <w:pPr>
-              <w:shd w:val="clear" w:color="auto" w:fill="FFFFFF" w:themeFill="background1"/>
-              <w:rPr>
-                <w:rFonts w:ascii="Arial" w:eastAsia="Arial" w:hAnsi="Arial" w:cs="Arial"/>
-                <w:b/>
-                <w:bCs/>
-                <w:color w:val="000000" w:themeColor="text1"/>
-                <w:sz w:val="22"/>
-                <w:szCs w:val="22"/>
-              </w:rPr>
-            </w:pPr>
-            <w:r>
-              <w:rPr>
-                <w:rFonts w:ascii="Arial" w:eastAsia="Arial" w:hAnsi="Arial" w:cs="Arial"/>
-                <w:b/>
-                <w:bCs/>
-                <w:color w:val="000000" w:themeColor="text1"/>
-                <w:sz w:val="22"/>
-                <w:szCs w:val="22"/>
-                <w:lang w:val="es-VE"/>
-              </w:rPr>
-              <w:t>Actores</w:t>
-            </w:r>
-          </w:p>
-        </w:tc>
-        <w:tc>
-          <w:tcPr>
-            <w:tcW w:w="6843" w:type="dxa"/>
-            <w:gridSpan w:val="2"/>
-            <w:tcBorders>
-              <w:top w:val="single" w:sz="6" w:space="0" w:color="000000" w:themeColor="text1"/>
-              <w:left w:val="single" w:sz="6" w:space="0" w:color="000000" w:themeColor="text1"/>
-              <w:bottom w:val="single" w:sz="6" w:space="0" w:color="000000" w:themeColor="text1"/>
-              <w:right w:val="single" w:sz="6" w:space="0" w:color="000000" w:themeColor="text1"/>
-            </w:tcBorders>
-            <w:tcMar>
-              <w:left w:w="90" w:type="dxa"/>
-              <w:right w:w="90" w:type="dxa"/>
-            </w:tcMar>
-          </w:tcPr>
-          <w:p>
-            <w:pPr>
-              <w:shd w:val="clear" w:color="auto" w:fill="FFFFFF" w:themeFill="background1"/>
-              <w:rPr>
-                <w:rFonts w:ascii="Arial" w:eastAsia="Arial" w:hAnsi="Arial" w:cs="Arial"/>
-                <w:color w:val="000000" w:themeColor="text1"/>
-                <w:sz w:val="22"/>
-                <w:szCs w:val="22"/>
-              </w:rPr>
-            </w:pPr>
-            <w:r>
-              <w:rPr>
-                <w:rFonts w:ascii="Arial" w:eastAsia="Arial" w:hAnsi="Arial" w:cs="Arial"/>
-                <w:color w:val="000000" w:themeColor="text1"/>
-                <w:sz w:val="22"/>
-                <w:szCs w:val="22"/>
-                <w:lang w:val="es-VE"/>
-              </w:rPr>
-              <w:t>Mesero</w:t>
-            </w:r>
-          </w:p>
-        </w:tc>
-      </w:tr>
-      <w:tr>
-        <w:trPr>
-          <w:trHeight w:val="300"/>
-        </w:trPr>
-        <w:tc>
-          <w:tcPr>
-            <w:tcW w:w="1977" w:type="dxa"/>
-            <w:tcBorders>
-              <w:top w:val="single" w:sz="6" w:space="0" w:color="000000" w:themeColor="text1"/>
-              <w:left w:val="single" w:sz="6" w:space="0" w:color="000000" w:themeColor="text1"/>
-              <w:bottom w:val="single" w:sz="6" w:space="0" w:color="000000" w:themeColor="text1"/>
-              <w:right w:val="single" w:sz="6" w:space="0" w:color="000000" w:themeColor="text1"/>
-            </w:tcBorders>
-            <w:tcMar>
-              <w:left w:w="90" w:type="dxa"/>
-              <w:right w:w="90" w:type="dxa"/>
-            </w:tcMar>
-          </w:tcPr>
-          <w:p>
-            <w:pPr>
-              <w:shd w:val="clear" w:color="auto" w:fill="FFFFFF" w:themeFill="background1"/>
-              <w:rPr>
-                <w:rFonts w:ascii="Arial" w:eastAsia="Arial" w:hAnsi="Arial" w:cs="Arial"/>
-                <w:b/>
-                <w:bCs/>
-                <w:color w:val="000000" w:themeColor="text1"/>
-                <w:sz w:val="22"/>
-                <w:szCs w:val="22"/>
-              </w:rPr>
-            </w:pPr>
-            <w:r>
-              <w:rPr>
-                <w:rFonts w:ascii="Arial" w:eastAsia="Arial" w:hAnsi="Arial" w:cs="Arial"/>
-                <w:b/>
-                <w:bCs/>
-                <w:color w:val="000000" w:themeColor="text1"/>
-                <w:sz w:val="22"/>
-                <w:szCs w:val="22"/>
-                <w:lang w:val="es-VE"/>
-              </w:rPr>
-              <w:t>Precondición</w:t>
-            </w:r>
-          </w:p>
-        </w:tc>
-        <w:tc>
-          <w:tcPr>
-            <w:tcW w:w="6843" w:type="dxa"/>
-            <w:gridSpan w:val="2"/>
-            <w:tcBorders>
-              <w:top w:val="single" w:sz="6" w:space="0" w:color="000000" w:themeColor="text1"/>
-              <w:left w:val="single" w:sz="6" w:space="0" w:color="000000" w:themeColor="text1"/>
-              <w:bottom w:val="single" w:sz="6" w:space="0" w:color="000000" w:themeColor="text1"/>
-              <w:right w:val="single" w:sz="6" w:space="0" w:color="000000" w:themeColor="text1"/>
-            </w:tcBorders>
-            <w:tcMar>
-              <w:left w:w="90" w:type="dxa"/>
-              <w:right w:w="90" w:type="dxa"/>
-            </w:tcMar>
-          </w:tcPr>
-          <w:p>
-            <w:pPr>
-              <w:shd w:val="clear" w:color="auto" w:fill="FFFFFF" w:themeFill="background1"/>
-              <w:spacing w:line="240" w:lineRule="auto"/>
-              <w:rPr>
-                <w:rFonts w:ascii="Arial" w:eastAsia="Arial" w:hAnsi="Arial" w:cs="Arial"/>
-                <w:color w:val="000000" w:themeColor="text1"/>
-                <w:sz w:val="22"/>
-                <w:szCs w:val="22"/>
-              </w:rPr>
-            </w:pPr>
-            <w:r>
-              <w:rPr>
-                <w:rFonts w:ascii="Arial" w:eastAsia="Arial" w:hAnsi="Arial" w:cs="Arial"/>
-                <w:color w:val="000000" w:themeColor="text1"/>
-                <w:sz w:val="22"/>
-                <w:szCs w:val="22"/>
-              </w:rPr>
-              <w:t>N/A</w:t>
-            </w:r>
-          </w:p>
-        </w:tc>
-      </w:tr>
-      <w:tr>
-        <w:trPr>
-          <w:trHeight w:val="300"/>
-        </w:trPr>
-        <w:tc>
-          <w:tcPr>
-            <w:tcW w:w="1977" w:type="dxa"/>
-            <w:tcBorders>
-              <w:top w:val="single" w:sz="6" w:space="0" w:color="000000" w:themeColor="text1"/>
-              <w:left w:val="single" w:sz="6" w:space="0" w:color="000000" w:themeColor="text1"/>
-              <w:bottom w:val="single" w:sz="6" w:space="0" w:color="000000" w:themeColor="text1"/>
-              <w:right w:val="single" w:sz="6" w:space="0" w:color="000000" w:themeColor="text1"/>
-            </w:tcBorders>
-            <w:tcMar>
-              <w:left w:w="90" w:type="dxa"/>
-              <w:right w:w="90" w:type="dxa"/>
-            </w:tcMar>
-          </w:tcPr>
-          <w:p>
-            <w:pPr>
-              <w:shd w:val="clear" w:color="auto" w:fill="FFFFFF" w:themeFill="background1"/>
-              <w:rPr>
-                <w:rFonts w:ascii="Arial" w:eastAsia="Arial" w:hAnsi="Arial" w:cs="Arial"/>
-                <w:b/>
-                <w:bCs/>
-                <w:color w:val="000000" w:themeColor="text1"/>
-                <w:sz w:val="22"/>
-                <w:szCs w:val="22"/>
-              </w:rPr>
-            </w:pPr>
-            <w:r>
-              <w:rPr>
-                <w:rFonts w:ascii="Arial" w:eastAsia="Arial" w:hAnsi="Arial" w:cs="Arial"/>
-                <w:b/>
-                <w:bCs/>
-                <w:color w:val="000000" w:themeColor="text1"/>
-                <w:sz w:val="22"/>
-                <w:szCs w:val="22"/>
-                <w:lang w:val="es-VE"/>
-              </w:rPr>
-              <w:t>Postcondición</w:t>
-            </w:r>
-          </w:p>
-        </w:tc>
-        <w:tc>
-          <w:tcPr>
-            <w:tcW w:w="6843" w:type="dxa"/>
-            <w:gridSpan w:val="2"/>
-            <w:tcBorders>
-              <w:top w:val="single" w:sz="6" w:space="0" w:color="000000" w:themeColor="text1"/>
-              <w:left w:val="single" w:sz="6" w:space="0" w:color="000000" w:themeColor="text1"/>
-              <w:bottom w:val="single" w:sz="6" w:space="0" w:color="000000" w:themeColor="text1"/>
-              <w:right w:val="single" w:sz="6" w:space="0" w:color="000000" w:themeColor="text1"/>
-            </w:tcBorders>
-            <w:tcMar>
-              <w:left w:w="90" w:type="dxa"/>
-              <w:right w:w="90" w:type="dxa"/>
-            </w:tcMar>
-          </w:tcPr>
-          <w:p>
-            <w:pPr>
-              <w:shd w:val="clear" w:color="auto" w:fill="FFFFFF" w:themeFill="background1"/>
-              <w:spacing w:line="240" w:lineRule="auto"/>
-              <w:rPr>
-                <w:rFonts w:ascii="Arial" w:eastAsia="Arial" w:hAnsi="Arial" w:cs="Arial"/>
-                <w:color w:val="000000" w:themeColor="text1"/>
-                <w:sz w:val="22"/>
-                <w:szCs w:val="22"/>
-                <w:lang w:val="es-VE"/>
-              </w:rPr>
-            </w:pPr>
-            <w:r>
-              <w:rPr>
-                <w:rFonts w:ascii="Arial" w:eastAsia="Arial" w:hAnsi="Arial" w:cs="Arial"/>
-                <w:color w:val="000000" w:themeColor="text1"/>
-                <w:sz w:val="22"/>
-                <w:szCs w:val="22"/>
-                <w:lang w:val="es-VE"/>
-              </w:rPr>
-              <w:t>El pedido se registra en el sistema y queda asociado a la mesa correspondiente.</w:t>
-            </w:r>
-          </w:p>
-        </w:tc>
-      </w:tr>
-      <w:tr>
-        <w:trPr>
-          <w:trHeight w:val="300"/>
-        </w:trPr>
-        <w:tc>
-          <w:tcPr>
-            <w:tcW w:w="1977" w:type="dxa"/>
-            <w:tcBorders>
-              <w:top w:val="single" w:sz="6" w:space="0" w:color="000000" w:themeColor="text1"/>
-              <w:left w:val="single" w:sz="6" w:space="0" w:color="000000" w:themeColor="text1"/>
-              <w:bottom w:val="single" w:sz="6" w:space="0" w:color="000000" w:themeColor="text1"/>
-              <w:right w:val="single" w:sz="6" w:space="0" w:color="000000" w:themeColor="text1"/>
-            </w:tcBorders>
-            <w:tcMar>
-              <w:left w:w="90" w:type="dxa"/>
-              <w:right w:w="90" w:type="dxa"/>
-            </w:tcMar>
-          </w:tcPr>
-          <w:p>
-            <w:pPr>
-              <w:shd w:val="clear" w:color="auto" w:fill="FFFFFF" w:themeFill="background1"/>
-              <w:rPr>
-                <w:rFonts w:ascii="Arial" w:eastAsia="Arial" w:hAnsi="Arial" w:cs="Arial"/>
-                <w:b/>
-                <w:bCs/>
-                <w:color w:val="000000" w:themeColor="text1"/>
-                <w:sz w:val="22"/>
-                <w:szCs w:val="22"/>
-              </w:rPr>
-            </w:pPr>
-            <w:r>
-              <w:rPr>
-                <w:rFonts w:ascii="Arial" w:eastAsia="Arial" w:hAnsi="Arial" w:cs="Arial"/>
-                <w:b/>
-                <w:bCs/>
-                <w:color w:val="000000" w:themeColor="text1"/>
-                <w:sz w:val="22"/>
-                <w:szCs w:val="22"/>
-                <w:lang w:val="es-VE"/>
-              </w:rPr>
-              <w:t>Descripción</w:t>
-            </w:r>
-          </w:p>
-        </w:tc>
-        <w:tc>
-          <w:tcPr>
-            <w:tcW w:w="6843" w:type="dxa"/>
-            <w:gridSpan w:val="2"/>
-            <w:tcBorders>
-              <w:top w:val="single" w:sz="6" w:space="0" w:color="000000" w:themeColor="text1"/>
-              <w:left w:val="single" w:sz="6" w:space="0" w:color="000000" w:themeColor="text1"/>
-              <w:bottom w:val="single" w:sz="6" w:space="0" w:color="000000" w:themeColor="text1"/>
-              <w:right w:val="single" w:sz="6" w:space="0" w:color="000000" w:themeColor="text1"/>
-            </w:tcBorders>
-            <w:tcMar>
-              <w:left w:w="90" w:type="dxa"/>
-              <w:right w:w="90" w:type="dxa"/>
-            </w:tcMar>
-          </w:tcPr>
-          <w:p>
-            <w:pPr>
-              <w:shd w:val="clear" w:color="auto" w:fill="FFFFFF" w:themeFill="background1"/>
-              <w:rPr>
-                <w:rFonts w:ascii="Arial" w:hAnsi="Arial" w:cs="Arial"/>
-                <w:sz w:val="22"/>
-                <w:szCs w:val="22"/>
-              </w:rPr>
-            </w:pPr>
-            <w:r>
-              <w:rPr>
-                <w:rFonts w:ascii="Arial" w:eastAsia="Arial" w:hAnsi="Arial" w:cs="Arial"/>
-                <w:sz w:val="22"/>
-                <w:szCs w:val="22"/>
-              </w:rPr>
-              <w:t xml:space="preserve">El sistema permite al mesero registrar el pedido de un cliente en el restaurante. El mesero selecciona la mesa en la que está ubicado el cliente y luego ingresa los ítems del menú que el cliente ha seleccionado. </w:t>
-            </w:r>
-            <w:r>
-              <w:rPr>
-                <w:rFonts w:ascii="Arial" w:eastAsia="Arial" w:hAnsi="Arial" w:cs="Arial"/>
-                <w:sz w:val="22"/>
-                <w:szCs w:val="22"/>
-              </w:rPr>
-              <w:t>Posteriormente, e</w:t>
-            </w:r>
-            <w:r>
-              <w:rPr>
-                <w:rFonts w:ascii="Arial" w:eastAsia="Arial" w:hAnsi="Arial" w:cs="Arial"/>
-                <w:sz w:val="22"/>
-                <w:szCs w:val="22"/>
-              </w:rPr>
-              <w:t>l sistema almacena esta información</w:t>
-            </w:r>
-            <w:r>
-              <w:rPr>
-                <w:rFonts w:ascii="Arial" w:eastAsia="Arial" w:hAnsi="Arial" w:cs="Arial"/>
-                <w:sz w:val="22"/>
-                <w:szCs w:val="22"/>
-              </w:rPr>
-              <w:t>.</w:t>
-            </w:r>
-          </w:p>
-        </w:tc>
-      </w:tr>
-    </w:tbl>
-    <w:p>
-      <w:pPr>
-        <w:rPr>
-          <w:sz w:val="22"/>
-          <w:szCs w:val="22"/>
-          <w:lang w:val="es-419"/>
-        </w:rPr>
-      </w:pPr>
-    </w:p>
-    <w:p>
-      <w:pPr>
-        <w:pStyle w:val="Ttulo2"/>
-        <w:rPr>
-          <w:sz w:val="22"/>
-          <w:szCs w:val="22"/>
-          <w:lang w:val="es-419"/>
-        </w:rPr>
-      </w:pPr>
-      <w:bookmarkStart w:id="5" w:name="_Toc175867324"/>
-      <w:r>
-        <w:rPr>
-          <w:sz w:val="22"/>
-          <w:szCs w:val="22"/>
-          <w:lang w:val="es-419"/>
-        </w:rPr>
-        <w:t>Caso de Uso: Generar Factura:</w:t>
       </w:r>
       <w:bookmarkEnd w:id="5"/>
     </w:p>
@@ -2183,7 +1751,17 @@
                 <w:szCs w:val="22"/>
                 <w:lang w:val="es-VE"/>
               </w:rPr>
-              <w:t>Generar Factura</w:t>
+              <w:t xml:space="preserve">Registrar </w:t>
+            </w:r>
+            <w:r>
+              <w:rPr>
+                <w:rFonts w:ascii="Arial" w:eastAsia="Arial" w:hAnsi="Arial" w:cs="Arial"/>
+                <w:color w:val="000000" w:themeColor="text1"/>
+                <w:sz w:val="22"/>
+                <w:szCs w:val="22"/>
+                <w:lang w:val="es-VE"/>
+              </w:rPr>
+              <w:t>Orden</w:t>
             </w:r>
           </w:p>
         </w:tc>
@@ -2263,7 +1841,7 @@
                 <w:szCs w:val="22"/>
                 <w:lang w:val="es-VE"/>
               </w:rPr>
-              <w:t>2</w:t>
+              <w:t>1</w:t>
             </w:r>
           </w:p>
         </w:tc>
@@ -2427,7 +2005,7 @@
                 <w:sz w:val="22"/>
                 <w:szCs w:val="22"/>
               </w:rPr>
-              <w:t>El pedido debe estar confirmado y completo.</w:t>
+              <w:t>N/A</w:t>
             </w:r>
           </w:p>
         </w:tc>
@@ -2511,7 +2089,17 @@
                 <w:szCs w:val="22"/>
                 <w:lang w:val="es-VE"/>
               </w:rPr>
-              <w:t>La factura se genera y se registra en el sistema.</w:t>
+              <w:t>La orden</w:t>
+            </w:r>
+            <w:r>
+              <w:rPr>
+                <w:rFonts w:ascii="Arial" w:eastAsia="Arial" w:hAnsi="Arial" w:cs="Arial"/>
+                <w:color w:val="000000" w:themeColor="text1"/>
+                <w:sz w:val="22"/>
+                <w:szCs w:val="22"/>
+                <w:lang w:val="es-VE"/>
+              </w:rPr>
+              <w:t xml:space="preserve"> se registra en el sistema y queda asociado a la mesa correspondiente.</w:t>
             </w:r>
           </w:p>
         </w:tc>
@@ -2556,7 +2144,6 @@
                 <w:szCs w:val="22"/>
                 <w:lang w:val="es-VE"/>
               </w:rPr>
-              <w:lastRenderedPageBreak/>
               <w:t>Descripción</w:t>
             </w:r>
           </w:p>
@@ -2591,7 +2178,7 @@
                 <w:sz w:val="22"/>
                 <w:szCs w:val="22"/>
               </w:rPr>
-              <w:t>E</w:t>
+              <w:t xml:space="preserve">El sistema permite al mesero registrar </w:t>
             </w:r>
             <w:r>
               <w:rPr>
@@ -2599,7 +2186,7 @@
                 <w:sz w:val="22"/>
                 <w:szCs w:val="22"/>
               </w:rPr>
-              <w:t xml:space="preserve">l sistema permite al mesero generar una factura detallada. El sistema recupera todos los ítems del pedido, calcula el total a pagar, incluyendo </w:t>
+              <w:t>la orden</w:t>
             </w:r>
             <w:r>
               <w:rPr>
@@ -2607,7 +2194,7 @@
                 <w:sz w:val="22"/>
                 <w:szCs w:val="22"/>
               </w:rPr>
-              <w:t>propina</w:t>
+              <w:t xml:space="preserve"> de un cliente en el restaurante. El mesero selecciona la mesa en la que está ubicado el cliente</w:t>
             </w:r>
             <w:r>
               <w:rPr>
@@ -2615,12 +2202,53 @@
                 <w:sz w:val="22"/>
                 <w:szCs w:val="22"/>
               </w:rPr>
-              <w:t>. La factura se registra en el sistema para su seguimiento y almacenamiento.</w:t>
+              <w:t>, el tipo de cliente, el nombre de mesero</w:t>
+            </w:r>
+            <w:r>
+              <w:rPr>
+                <w:rFonts w:ascii="Arial" w:eastAsia="Arial" w:hAnsi="Arial" w:cs="Arial"/>
+                <w:sz w:val="22"/>
+                <w:szCs w:val="22"/>
+              </w:rPr>
+              <w:t xml:space="preserve"> y luego ingresa los ítems del menú que el cliente ha seleccionado. </w:t>
+            </w:r>
+            <w:r>
+              <w:rPr>
+                <w:rFonts w:ascii="Arial" w:eastAsia="Arial" w:hAnsi="Arial" w:cs="Arial"/>
+                <w:sz w:val="22"/>
+                <w:szCs w:val="22"/>
+              </w:rPr>
+              <w:t>Posteriormente, e</w:t>
+            </w:r>
+            <w:r>
+              <w:rPr>
+                <w:rFonts w:ascii="Arial" w:eastAsia="Arial" w:hAnsi="Arial" w:cs="Arial"/>
+                <w:sz w:val="22"/>
+                <w:szCs w:val="22"/>
+              </w:rPr>
+              <w:t>l sistema almacena esta información</w:t>
+            </w:r>
+            <w:r>
+              <w:rPr>
+                <w:rFonts w:ascii="Arial" w:eastAsia="Arial" w:hAnsi="Arial" w:cs="Arial"/>
+                <w:sz w:val="22"/>
+                <w:szCs w:val="22"/>
+              </w:rPr>
+              <w:t>.</w:t>
             </w:r>
           </w:p>
         </w:tc>
       </w:tr>
     </w:tbl>
+    <w:p>
+      <w:pPr>
+        <w:rPr>
+          <w:sz w:val="22"/>
+          <w:szCs w:val="22"/>
+          <w:lang w:val="es-419"/>
+        </w:rPr>
+      </w:pPr>
+    </w:p>
     <w:p>
       <w:pPr>
         <w:rPr>

</xml_diff>